<commit_message>
Relatório LAPR5 - Identificar dados [ref issue #30]
</commit_message>
<xml_diff>
--- a/LAPR5/3NA_1161882_1170483_1150486_1161871.docx
+++ b/LAPR5/3NA_1161882_1170483_1150486_1161871.docx
@@ -404,366 +404,274 @@
         <w:t>Pedro Mendes – 1161871</w:t>
       </w:r>
     </w:p>
-    <w:sdt>
-      <w:sdtPr>
-        <w:rPr>
-          <w:rFonts w:asciiTheme="minorHAnsi" w:eastAsiaTheme="minorHAnsi" w:hAnsiTheme="minorHAnsi" w:cstheme="minorHAnsi"/>
-          <w:color w:val="auto"/>
-          <w:sz w:val="20"/>
-          <w:szCs w:val="20"/>
-          <w:lang w:val="en-US" w:eastAsia="en-US"/>
-        </w:rPr>
-        <w:id w:val="773518943"/>
-        <w:docPartObj>
-          <w:docPartGallery w:val="Table of Contents"/>
-          <w:docPartUnique/>
-        </w:docPartObj>
-      </w:sdtPr>
-      <w:sdtEndPr>
-        <w:rPr>
-          <w:rFonts w:eastAsia="Times New Roman"/>
+    <w:p>
+      <w:pPr>
+        <w:pStyle w:val="Ttulo1"/>
+        <w:rPr>
+          <w:lang w:val="pt-PT"/>
+        </w:rPr>
+      </w:pPr>
+      <w:bookmarkStart w:id="0" w:name="_Toc24729275"/>
+      <w:r>
+        <w:rPr>
+          <w:lang w:val="pt-PT"/>
+        </w:rPr>
+        <w:lastRenderedPageBreak/>
+        <w:t>Identificar o responsável pelo tratamento dos dados:</w:t>
+      </w:r>
+      <w:bookmarkEnd w:id="0"/>
+    </w:p>
+    <w:p>
+      <w:pPr>
+        <w:rPr>
+          <w:rFonts w:asciiTheme="minorHAnsi" w:hAnsiTheme="minorHAnsi"/>
+          <w:u w:val="single"/>
+          <w:lang w:val="pt-PT"/>
+        </w:rPr>
+      </w:pPr>
+      <w:r>
+        <w:rPr>
+          <w:rFonts w:asciiTheme="minorHAnsi" w:hAnsiTheme="minorHAnsi"/>
+          <w:lang w:val="pt-PT"/>
+        </w:rPr>
+        <w:t xml:space="preserve">O responsável pelo tratamento de dados é </w:t>
+      </w:r>
+      <w:r>
+        <w:rPr>
+          <w:rFonts w:asciiTheme="minorHAnsi" w:hAnsiTheme="minorHAnsi"/>
+          <w:lang w:val="pt-PT"/>
+        </w:rPr>
+        <w:t xml:space="preserve">a empresa, cujo nome é My </w:t>
+      </w:r>
+      <w:r>
+        <w:rPr>
+          <w:rFonts w:asciiTheme="minorHAnsi" w:hAnsiTheme="minorHAnsi"/>
+          <w:lang w:val="pt-PT"/>
+        </w:rPr>
+        <w:t>Own Cutlery</w:t>
+      </w:r>
+      <w:r>
+        <w:rPr>
+          <w:rFonts w:asciiTheme="minorHAnsi" w:hAnsiTheme="minorHAnsi"/>
+          <w:lang w:val="pt-PT"/>
+        </w:rPr>
+        <w:t xml:space="preserve"> com sede na Rua de São Tomé nº 73, 4200-253 Porto, cujo nº de identificação fiscal é o 213456789.</w:t>
+      </w:r>
+    </w:p>
+    <w:p>
+      <w:pPr>
+        <w:rPr>
+          <w:rFonts w:asciiTheme="minorHAnsi" w:hAnsiTheme="minorHAnsi"/>
+          <w:lang w:val="pt-PT"/>
+        </w:rPr>
+      </w:pPr>
+    </w:p>
+    <w:p>
+      <w:pPr>
+        <w:rPr>
           <w:b/>
           <w:bCs/>
-        </w:rPr>
-      </w:sdtEndPr>
-      <w:sdtContent>
-        <w:p>
-          <w:pPr>
-            <w:pStyle w:val="Cabealhodondice"/>
-            <w:spacing w:line="360" w:lineRule="auto"/>
-            <w:rPr>
-              <w:rFonts w:asciiTheme="minorHAnsi" w:hAnsiTheme="minorHAnsi" w:cstheme="minorHAnsi"/>
-              <w:sz w:val="20"/>
-              <w:szCs w:val="20"/>
-            </w:rPr>
-          </w:pPr>
-          <w:r>
-            <w:rPr>
-              <w:rFonts w:asciiTheme="minorHAnsi" w:hAnsiTheme="minorHAnsi" w:cstheme="minorHAnsi"/>
-              <w:sz w:val="20"/>
-              <w:szCs w:val="20"/>
-            </w:rPr>
-            <w:t>Índice</w:t>
-          </w:r>
-        </w:p>
-        <w:p>
-          <w:pPr>
-            <w:pStyle w:val="ndice1"/>
-            <w:tabs>
-              <w:tab w:val="right" w:leader="dot" w:pos="9010"/>
-            </w:tabs>
-            <w:rPr>
-              <w:rFonts w:eastAsiaTheme="minorEastAsia"/>
-              <w:noProof/>
-              <w:lang w:eastAsia="pt-PT"/>
-            </w:rPr>
-          </w:pPr>
-          <w:r>
-            <w:rPr>
-              <w:rFonts w:cstheme="minorHAnsi"/>
-              <w:b/>
-              <w:bCs/>
-              <w:sz w:val="20"/>
-              <w:szCs w:val="20"/>
-            </w:rPr>
-            <w:fldChar w:fldCharType="begin"/>
-          </w:r>
-          <w:r>
-            <w:rPr>
-              <w:rFonts w:cstheme="minorHAnsi"/>
-              <w:b/>
-              <w:bCs/>
-              <w:sz w:val="20"/>
-              <w:szCs w:val="20"/>
-            </w:rPr>
-            <w:instrText xml:space="preserve"> TOC \o "1-3" \h \z \u </w:instrText>
-          </w:r>
-          <w:r>
-            <w:rPr>
-              <w:rFonts w:cstheme="minorHAnsi"/>
-              <w:b/>
-              <w:bCs/>
-              <w:sz w:val="20"/>
-              <w:szCs w:val="20"/>
-            </w:rPr>
-            <w:fldChar w:fldCharType="separate"/>
-          </w:r>
-          <w:hyperlink w:anchor="_Toc24729274" w:history="1">
-            <w:r>
-              <w:rPr>
-                <w:rStyle w:val="Hiperligao"/>
-                <w:noProof/>
-              </w:rPr>
-              <w:t>Identificar os dados pessoais a recolher no momento do registo de utilizador:</w:t>
-            </w:r>
-            <w:r>
-              <w:rPr>
-                <w:noProof/>
-                <w:webHidden/>
-              </w:rPr>
-              <w:tab/>
-            </w:r>
-            <w:r>
-              <w:rPr>
-                <w:noProof/>
-                <w:webHidden/>
-              </w:rPr>
-              <w:fldChar w:fldCharType="begin"/>
-            </w:r>
-            <w:r>
-              <w:rPr>
-                <w:noProof/>
-                <w:webHidden/>
-              </w:rPr>
-              <w:instrText xml:space="preserve"> PAGEREF _Toc24729274 \h </w:instrText>
-            </w:r>
-            <w:r>
-              <w:rPr>
-                <w:noProof/>
-                <w:webHidden/>
-              </w:rPr>
-            </w:r>
-            <w:r>
-              <w:rPr>
-                <w:noProof/>
-                <w:webHidden/>
-              </w:rPr>
-              <w:fldChar w:fldCharType="separate"/>
-            </w:r>
-            <w:r>
-              <w:rPr>
-                <w:noProof/>
-                <w:webHidden/>
-              </w:rPr>
-              <w:t>3</w:t>
-            </w:r>
-            <w:r>
-              <w:rPr>
-                <w:noProof/>
-                <w:webHidden/>
-              </w:rPr>
-              <w:fldChar w:fldCharType="end"/>
-            </w:r>
-          </w:hyperlink>
-        </w:p>
-        <w:p>
-          <w:pPr>
-            <w:pStyle w:val="ndice1"/>
-            <w:tabs>
-              <w:tab w:val="right" w:leader="dot" w:pos="9010"/>
-            </w:tabs>
-            <w:rPr>
-              <w:rFonts w:eastAsiaTheme="minorEastAsia"/>
-              <w:noProof/>
-              <w:lang w:eastAsia="pt-PT"/>
-            </w:rPr>
-          </w:pPr>
-          <w:hyperlink w:anchor="_Toc24729275" w:history="1">
-            <w:r>
-              <w:rPr>
-                <w:rStyle w:val="Hiperligao"/>
-                <w:noProof/>
-              </w:rPr>
-              <w:t>Identificar o responsável pelo tratamento dos dados:</w:t>
-            </w:r>
-            <w:r>
-              <w:rPr>
-                <w:noProof/>
-                <w:webHidden/>
-              </w:rPr>
-              <w:tab/>
-            </w:r>
-            <w:r>
-              <w:rPr>
-                <w:noProof/>
-                <w:webHidden/>
-              </w:rPr>
-              <w:fldChar w:fldCharType="begin"/>
-            </w:r>
-            <w:r>
-              <w:rPr>
-                <w:noProof/>
-                <w:webHidden/>
-              </w:rPr>
-              <w:instrText xml:space="preserve"> PAGEREF _Toc24729275 \h </w:instrText>
-            </w:r>
-            <w:r>
-              <w:rPr>
-                <w:noProof/>
-                <w:webHidden/>
-              </w:rPr>
-            </w:r>
-            <w:r>
-              <w:rPr>
-                <w:noProof/>
-                <w:webHidden/>
-              </w:rPr>
-              <w:fldChar w:fldCharType="separate"/>
-            </w:r>
-            <w:r>
-              <w:rPr>
-                <w:noProof/>
-                <w:webHidden/>
-              </w:rPr>
-              <w:t>3</w:t>
-            </w:r>
-            <w:r>
-              <w:rPr>
-                <w:noProof/>
-                <w:webHidden/>
-              </w:rPr>
-              <w:fldChar w:fldCharType="end"/>
-            </w:r>
-          </w:hyperlink>
-        </w:p>
-        <w:p>
-          <w:pPr>
-            <w:pStyle w:val="ndice1"/>
-            <w:tabs>
-              <w:tab w:val="right" w:leader="dot" w:pos="9010"/>
-            </w:tabs>
-            <w:rPr>
-              <w:rFonts w:eastAsiaTheme="minorEastAsia"/>
-              <w:noProof/>
-              <w:lang w:eastAsia="pt-PT"/>
-            </w:rPr>
-          </w:pPr>
-          <w:hyperlink w:anchor="_Toc24729276" w:history="1">
-            <w:r>
-              <w:rPr>
-                <w:rStyle w:val="Hiperligao"/>
-                <w:noProof/>
-              </w:rPr>
-              <w:t>A(s) finalidade(s) desse tratamento:</w:t>
-            </w:r>
-            <w:r>
-              <w:rPr>
-                <w:noProof/>
-                <w:webHidden/>
-              </w:rPr>
-              <w:tab/>
-            </w:r>
-            <w:r>
-              <w:rPr>
-                <w:noProof/>
-                <w:webHidden/>
-              </w:rPr>
-              <w:fldChar w:fldCharType="begin"/>
-            </w:r>
-            <w:r>
-              <w:rPr>
-                <w:noProof/>
-                <w:webHidden/>
-              </w:rPr>
-              <w:instrText xml:space="preserve"> PAGEREF _Toc24729276 \h </w:instrText>
-            </w:r>
-            <w:r>
-              <w:rPr>
-                <w:noProof/>
-                <w:webHidden/>
-              </w:rPr>
-            </w:r>
-            <w:r>
-              <w:rPr>
-                <w:noProof/>
-                <w:webHidden/>
-              </w:rPr>
-              <w:fldChar w:fldCharType="separate"/>
-            </w:r>
-            <w:r>
-              <w:rPr>
-                <w:noProof/>
-                <w:webHidden/>
-              </w:rPr>
-              <w:t>3</w:t>
-            </w:r>
-            <w:r>
-              <w:rPr>
-                <w:noProof/>
-                <w:webHidden/>
-              </w:rPr>
-              <w:fldChar w:fldCharType="end"/>
-            </w:r>
-          </w:hyperlink>
-        </w:p>
-        <w:p>
-          <w:pPr>
-            <w:spacing w:line="360" w:lineRule="auto"/>
-            <w:rPr>
-              <w:rStyle w:val="nfaseDiscreta"/>
-              <w:rFonts w:asciiTheme="minorHAnsi" w:hAnsiTheme="minorHAnsi" w:cstheme="minorHAnsi"/>
-              <w:i w:val="0"/>
-              <w:iCs w:val="0"/>
-              <w:color w:val="auto"/>
-              <w:sz w:val="20"/>
-              <w:szCs w:val="20"/>
-            </w:rPr>
-          </w:pPr>
-          <w:r>
-            <w:rPr>
-              <w:rFonts w:asciiTheme="minorHAnsi" w:hAnsiTheme="minorHAnsi" w:cstheme="minorHAnsi"/>
-              <w:b/>
-              <w:bCs/>
-              <w:sz w:val="20"/>
-              <w:szCs w:val="20"/>
-            </w:rPr>
-            <w:fldChar w:fldCharType="end"/>
-          </w:r>
-        </w:p>
-      </w:sdtContent>
-    </w:sdt>
-    <w:p>
-      <w:pPr>
-        <w:rPr>
-          <w:rStyle w:val="nfaseDiscreta"/>
-          <w:i w:val="0"/>
-        </w:rPr>
-      </w:pPr>
-    </w:p>
-    <w:p>
-      <w:pPr>
-        <w:rPr>
-          <w:rStyle w:val="nfaseDiscreta"/>
-          <w:i w:val="0"/>
-        </w:rPr>
-      </w:pPr>
-    </w:p>
-    <w:p>
-      <w:pPr>
-        <w:rPr>
-          <w:rStyle w:val="nfaseDiscreta"/>
-          <w:i w:val="0"/>
-        </w:rPr>
-      </w:pPr>
-    </w:p>
-    <w:p>
-      <w:pPr>
-        <w:rPr>
-          <w:rStyle w:val="nfaseDiscreta"/>
-          <w:i w:val="0"/>
-        </w:rPr>
-      </w:pPr>
-    </w:p>
-    <w:p>
-      <w:pPr>
-        <w:rPr>
-          <w:rStyle w:val="nfaseDiscreta"/>
-          <w:i w:val="0"/>
-        </w:rPr>
-      </w:pPr>
-    </w:p>
-    <w:p>
-      <w:pPr>
-        <w:rPr>
-          <w:rStyle w:val="nfaseDiscreta"/>
-          <w:i w:val="0"/>
-        </w:rPr>
-      </w:pPr>
-    </w:p>
-    <w:p/>
-    <w:p>
-      <w:bookmarkStart w:id="0" w:name="_GoBack"/>
-      <w:bookmarkEnd w:id="0"/>
+          <w:sz w:val="28"/>
+          <w:szCs w:val="28"/>
+          <w:lang w:val="pt-PT"/>
+        </w:rPr>
+      </w:pPr>
+    </w:p>
+    <w:p>
+      <w:pPr>
+        <w:pStyle w:val="Ttulo1"/>
+        <w:rPr>
+          <w:lang w:val="pt-PT"/>
+        </w:rPr>
+      </w:pPr>
+      <w:bookmarkStart w:id="1" w:name="_Toc24729276"/>
+      <w:r>
+        <w:rPr>
+          <w:lang w:val="pt-PT"/>
+        </w:rPr>
+        <w:t xml:space="preserve">A(s) finalidade(s) </w:t>
+      </w:r>
+      <w:r>
+        <w:rPr>
+          <w:lang w:val="pt-PT"/>
+        </w:rPr>
+        <w:t>e respetivos dados a recolher</w:t>
+      </w:r>
+      <w:r>
+        <w:rPr>
+          <w:lang w:val="pt-PT"/>
+        </w:rPr>
+        <w:t>:</w:t>
+      </w:r>
+      <w:bookmarkEnd w:id="1"/>
+    </w:p>
+    <w:p>
+      <w:pPr>
+        <w:rPr>
+          <w:lang w:val="pt-PT"/>
+        </w:rPr>
+      </w:pPr>
+    </w:p>
+    <w:p>
+      <w:pPr>
+        <w:rPr>
+          <w:rFonts w:asciiTheme="minorHAnsi" w:hAnsiTheme="minorHAnsi"/>
+          <w:lang w:val="pt-PT"/>
+        </w:rPr>
+      </w:pPr>
+      <w:r>
+        <w:rPr>
+          <w:rFonts w:asciiTheme="minorHAnsi" w:hAnsiTheme="minorHAnsi"/>
+          <w:lang w:val="pt-PT"/>
+        </w:rPr>
+        <w:t>As finalidades pretendidas com a recolha dos dados do cliente prendem-se essencialmente na emissão de faturas ao cliente, o envio do produto</w:t>
+      </w:r>
+      <w:r>
+        <w:rPr>
+          <w:rFonts w:asciiTheme="minorHAnsi" w:hAnsiTheme="minorHAnsi"/>
+          <w:lang w:val="pt-PT"/>
+        </w:rPr>
+        <w:t>, contacto com o cliente relativo ao estado da encomenda</w:t>
+      </w:r>
+      <w:r>
+        <w:rPr>
+          <w:rFonts w:asciiTheme="minorHAnsi" w:hAnsiTheme="minorHAnsi"/>
+          <w:lang w:val="pt-PT"/>
+        </w:rPr>
+        <w:t xml:space="preserve"> e também a publicidade e divulgação de promoções</w:t>
+      </w:r>
+      <w:r>
+        <w:rPr>
+          <w:rFonts w:asciiTheme="minorHAnsi" w:hAnsiTheme="minorHAnsi"/>
+          <w:lang w:val="pt-PT"/>
+        </w:rPr>
+        <w:t>.</w:t>
+      </w:r>
+    </w:p>
+    <w:p>
+      <w:pPr>
+        <w:rPr>
+          <w:rFonts w:asciiTheme="minorHAnsi" w:hAnsiTheme="minorHAnsi"/>
+          <w:lang w:val="pt-PT"/>
+        </w:rPr>
+      </w:pPr>
+      <w:r>
+        <w:rPr>
+          <w:rFonts w:asciiTheme="minorHAnsi" w:hAnsiTheme="minorHAnsi"/>
+          <w:lang w:val="pt-PT"/>
+        </w:rPr>
+        <w:t>Para essas finalidades são necessários os seguintes dados:</w:t>
+      </w:r>
+    </w:p>
+    <w:p>
+      <w:pPr>
+        <w:rPr>
+          <w:rFonts w:asciiTheme="minorHAnsi" w:hAnsiTheme="minorHAnsi"/>
+          <w:lang w:val="pt-PT"/>
+        </w:rPr>
+      </w:pPr>
+    </w:p>
+    <w:p>
+      <w:pPr>
+        <w:pStyle w:val="PargrafodaLista"/>
+        <w:numPr>
+          <w:ilvl w:val="0"/>
+          <w:numId w:val="8"/>
+        </w:numPr>
+        <w:rPr>
+          <w:rFonts w:asciiTheme="minorHAnsi" w:hAnsiTheme="minorHAnsi"/>
+          <w:lang w:val="pt-PT"/>
+        </w:rPr>
+      </w:pPr>
+      <w:r>
+        <w:rPr>
+          <w:rFonts w:asciiTheme="minorHAnsi" w:hAnsiTheme="minorHAnsi"/>
+          <w:lang w:val="pt-PT"/>
+        </w:rPr>
+        <w:t>Nome</w:t>
+      </w:r>
+    </w:p>
+    <w:p>
+      <w:pPr>
+        <w:pStyle w:val="PargrafodaLista"/>
+        <w:numPr>
+          <w:ilvl w:val="0"/>
+          <w:numId w:val="8"/>
+        </w:numPr>
+        <w:rPr>
+          <w:rFonts w:asciiTheme="minorHAnsi" w:hAnsiTheme="minorHAnsi"/>
+          <w:lang w:val="pt-PT"/>
+        </w:rPr>
+      </w:pPr>
+      <w:r>
+        <w:rPr>
+          <w:rFonts w:asciiTheme="minorHAnsi" w:hAnsiTheme="minorHAnsi"/>
+          <w:lang w:val="pt-PT"/>
+        </w:rPr>
+        <w:t>Número de identificação fiscal</w:t>
+      </w:r>
+    </w:p>
+    <w:p>
+      <w:pPr>
+        <w:pStyle w:val="PargrafodaLista"/>
+        <w:numPr>
+          <w:ilvl w:val="0"/>
+          <w:numId w:val="8"/>
+        </w:numPr>
+        <w:rPr>
+          <w:rFonts w:asciiTheme="minorHAnsi" w:hAnsiTheme="minorHAnsi"/>
+          <w:lang w:val="pt-PT"/>
+        </w:rPr>
+      </w:pPr>
+      <w:r>
+        <w:rPr>
+          <w:rFonts w:asciiTheme="minorHAnsi" w:hAnsiTheme="minorHAnsi"/>
+          <w:lang w:val="pt-PT"/>
+        </w:rPr>
+        <w:t>Morada</w:t>
+      </w:r>
+    </w:p>
+    <w:p>
+      <w:pPr>
+        <w:pStyle w:val="PargrafodaLista"/>
+        <w:numPr>
+          <w:ilvl w:val="0"/>
+          <w:numId w:val="8"/>
+        </w:numPr>
+        <w:rPr>
+          <w:rFonts w:asciiTheme="minorHAnsi" w:hAnsiTheme="minorHAnsi"/>
+          <w:lang w:val="pt-PT"/>
+        </w:rPr>
+      </w:pPr>
+      <w:r>
+        <w:rPr>
+          <w:rFonts w:asciiTheme="minorHAnsi" w:hAnsiTheme="minorHAnsi"/>
+          <w:lang w:val="pt-PT"/>
+        </w:rPr>
+        <w:t>Contacto telefónico</w:t>
+      </w:r>
+    </w:p>
+    <w:p>
+      <w:pPr>
+        <w:pStyle w:val="PargrafodaLista"/>
+        <w:numPr>
+          <w:ilvl w:val="0"/>
+          <w:numId w:val="8"/>
+        </w:numPr>
+        <w:rPr>
+          <w:rFonts w:asciiTheme="minorHAnsi" w:hAnsiTheme="minorHAnsi"/>
+          <w:lang w:val="pt-PT"/>
+        </w:rPr>
+      </w:pPr>
+      <w:r>
+        <w:rPr>
+          <w:rFonts w:asciiTheme="minorHAnsi" w:hAnsiTheme="minorHAnsi"/>
+          <w:lang w:val="pt-PT"/>
+        </w:rPr>
+        <w:t>Email</w:t>
+      </w:r>
+      <w:bookmarkStart w:id="2" w:name="_GoBack"/>
+      <w:bookmarkEnd w:id="2"/>
     </w:p>
     <w:p/>
     <w:p/>
@@ -779,354 +687,13 @@
     <w:p/>
     <w:p/>
     <w:p/>
-    <w:p/>
-    <w:p/>
-    <w:p/>
-    <w:p/>
-    <w:p/>
-    <w:p/>
-    <w:p/>
-    <w:p/>
-    <w:p/>
-    <w:p/>
-    <w:p/>
-    <w:p/>
-    <w:p/>
-    <w:p/>
-    <w:p/>
-    <w:p/>
-    <w:p/>
-    <w:p>
-      <w:pPr>
-        <w:pStyle w:val="Ttulo1"/>
-        <w:rPr>
-          <w:lang w:val="pt-PT"/>
-        </w:rPr>
-      </w:pPr>
-      <w:bookmarkStart w:id="1" w:name="_Toc24729274"/>
-      <w:r>
-        <w:rPr>
-          <w:lang w:val="pt-PT"/>
-        </w:rPr>
-        <w:lastRenderedPageBreak/>
-        <w:t>Identificar os dados pessoais a recolher no momento do registo de utilizador:</w:t>
-      </w:r>
-      <w:bookmarkEnd w:id="1"/>
-    </w:p>
-    <w:p>
-      <w:pPr>
-        <w:rPr>
-          <w:rFonts w:asciiTheme="minorHAnsi" w:hAnsiTheme="minorHAnsi"/>
-          <w:lang w:val="pt-PT"/>
-        </w:rPr>
-      </w:pPr>
-      <w:r>
-        <w:rPr>
-          <w:rFonts w:asciiTheme="minorHAnsi" w:hAnsiTheme="minorHAnsi"/>
-          <w:lang w:val="pt-PT"/>
-        </w:rPr>
-        <w:t>Nome completo, Número de identificação fiscal, Morada e Data de Nascimento.</w:t>
-      </w:r>
-    </w:p>
-    <w:p>
-      <w:pPr>
-        <w:rPr>
-          <w:rFonts w:asciiTheme="minorHAnsi" w:hAnsiTheme="minorHAnsi"/>
-          <w:lang w:val="pt-PT"/>
-        </w:rPr>
-      </w:pPr>
-    </w:p>
-    <w:p>
-      <w:pPr>
-        <w:rPr>
-          <w:rFonts w:asciiTheme="minorHAnsi" w:hAnsiTheme="minorHAnsi"/>
-          <w:lang w:val="pt-PT"/>
-        </w:rPr>
-      </w:pPr>
-      <w:r>
-        <w:rPr>
-          <w:rFonts w:asciiTheme="minorHAnsi" w:hAnsiTheme="minorHAnsi"/>
-          <w:lang w:val="pt-PT"/>
-        </w:rPr>
-        <w:t>Alínea a)</w:t>
-      </w:r>
-      <w:r>
-        <w:rPr>
-          <w:rFonts w:asciiTheme="minorHAnsi" w:hAnsiTheme="minorHAnsi"/>
-          <w:lang w:val="pt-PT"/>
-        </w:rPr>
-        <w:t xml:space="preserve"> do Artigo 3. </w:t>
-      </w:r>
-      <w:r>
-        <w:rPr>
-          <w:rFonts w:asciiTheme="minorHAnsi" w:hAnsiTheme="minorHAnsi"/>
-          <w:lang w:val="pt-PT"/>
-        </w:rPr>
-        <w:t xml:space="preserve"> </w:t>
-      </w:r>
-      <w:r>
-        <w:rPr>
-          <w:rFonts w:asciiTheme="minorHAnsi" w:hAnsiTheme="minorHAnsi"/>
-          <w:lang w:val="pt-PT"/>
-        </w:rPr>
-        <w:t>'Dados pessoais': qualquer informação, de qualquer natureza e independentemente do respetivo suporte, incluindo som e imagem, relativa a uma pessoa singular identificada ou identificável ('titular dos dados'); é considerada identificável a pessoa que possa ser identificada direta ou indiretamente, designadamente por referência a um número de identificação ou a um ou mais elementos específicos da sua identidade física, fisiológica, psíquica, económica, cultural ou social;</w:t>
-      </w:r>
-    </w:p>
-    <w:p>
-      <w:pPr>
-        <w:rPr>
-          <w:lang w:val="pt-PT"/>
-        </w:rPr>
-      </w:pPr>
-    </w:p>
-    <w:p>
-      <w:pPr>
-        <w:pStyle w:val="Ttulo1"/>
-        <w:rPr>
-          <w:lang w:val="pt-PT"/>
-        </w:rPr>
-      </w:pPr>
-      <w:bookmarkStart w:id="2" w:name="_Toc24729275"/>
-      <w:r>
-        <w:rPr>
-          <w:lang w:val="pt-PT"/>
-        </w:rPr>
-        <w:t>Identificar o responsável pelo tratamento dos dados:</w:t>
-      </w:r>
-      <w:bookmarkEnd w:id="2"/>
-    </w:p>
-    <w:p>
-      <w:pPr>
-        <w:rPr>
-          <w:rFonts w:asciiTheme="minorHAnsi" w:hAnsiTheme="minorHAnsi"/>
-          <w:lang w:val="pt-PT"/>
-        </w:rPr>
-      </w:pPr>
-      <w:r>
-        <w:rPr>
-          <w:rFonts w:asciiTheme="minorHAnsi" w:hAnsiTheme="minorHAnsi"/>
-          <w:lang w:val="pt-PT"/>
-        </w:rPr>
-        <w:t>O responsável pelo tratamento de dados é o Gestor de RH.</w:t>
-      </w:r>
-    </w:p>
-    <w:p>
-      <w:pPr>
-        <w:rPr>
-          <w:rFonts w:asciiTheme="minorHAnsi" w:hAnsiTheme="minorHAnsi"/>
-          <w:lang w:val="pt-PT"/>
-        </w:rPr>
-      </w:pPr>
-    </w:p>
-    <w:p>
-      <w:pPr>
-        <w:rPr>
-          <w:rFonts w:asciiTheme="minorHAnsi" w:hAnsiTheme="minorHAnsi"/>
-          <w:lang w:val="pt-PT"/>
-        </w:rPr>
-      </w:pPr>
-      <w:r>
-        <w:rPr>
-          <w:rFonts w:asciiTheme="minorHAnsi" w:hAnsiTheme="minorHAnsi"/>
-          <w:lang w:val="pt-PT"/>
-        </w:rPr>
-        <w:t>Alínea d)</w:t>
-      </w:r>
-      <w:r>
-        <w:rPr>
-          <w:rFonts w:asciiTheme="minorHAnsi" w:hAnsiTheme="minorHAnsi"/>
-          <w:lang w:val="pt-PT"/>
-        </w:rPr>
-        <w:t xml:space="preserve"> do Artigo 3. </w:t>
-      </w:r>
-      <w:r>
-        <w:rPr>
-          <w:rFonts w:asciiTheme="minorHAnsi" w:hAnsiTheme="minorHAnsi"/>
-          <w:lang w:val="pt-PT"/>
-        </w:rPr>
-        <w:t xml:space="preserve"> «Responsável pelo tratamento»: a pessoa singular ou coletiva, a autoridade pública, o serviço ou qualquer outro organismo que, individualmente ou em conjunto com outrem, determine as finalidades e os meios de tratamento dos dados pessoais; sempre que as finalidades e os meios do tratamento sejam determinados por disposições legislativas ou regulamentares, o responsável pelo tratamento deve ser indicado na lei de organização e funcionamento ou no estatuto da entidade legal ou estatutariamente competente para tratar os dados pessoais em causa;</w:t>
-      </w:r>
-    </w:p>
-    <w:p>
-      <w:pPr>
-        <w:rPr>
-          <w:b/>
-          <w:bCs/>
-          <w:sz w:val="28"/>
-          <w:szCs w:val="28"/>
-          <w:lang w:val="pt-PT"/>
-        </w:rPr>
-      </w:pPr>
-    </w:p>
-    <w:p>
-      <w:pPr>
-        <w:pStyle w:val="Ttulo1"/>
-        <w:rPr>
-          <w:lang w:val="pt-PT"/>
-        </w:rPr>
-      </w:pPr>
-      <w:bookmarkStart w:id="3" w:name="_Toc24729276"/>
-      <w:r>
-        <w:rPr>
-          <w:lang w:val="pt-PT"/>
-        </w:rPr>
-        <w:t>A(s) finalidade(s) desse tratamento:</w:t>
-      </w:r>
-      <w:bookmarkEnd w:id="3"/>
-    </w:p>
-    <w:p>
-      <w:pPr>
-        <w:rPr>
-          <w:rFonts w:asciiTheme="minorHAnsi" w:hAnsiTheme="minorHAnsi"/>
-          <w:lang w:val="pt-PT"/>
-        </w:rPr>
-      </w:pPr>
-      <w:r>
-        <w:rPr>
-          <w:rFonts w:asciiTheme="minorHAnsi" w:hAnsiTheme="minorHAnsi"/>
-          <w:lang w:val="pt-PT"/>
-        </w:rPr>
-        <w:t xml:space="preserve">O tratamento dos dados como nome completo, o NIF e a morada tem como finalidade de emissão de uma fatura com os dados do respetivo cliente. </w:t>
-      </w:r>
-    </w:p>
-    <w:p>
-      <w:pPr>
-        <w:rPr>
-          <w:rFonts w:asciiTheme="minorHAnsi" w:hAnsiTheme="minorHAnsi"/>
-          <w:lang w:val="pt-PT"/>
-        </w:rPr>
-      </w:pPr>
-      <w:r>
-        <w:rPr>
-          <w:rFonts w:asciiTheme="minorHAnsi" w:hAnsiTheme="minorHAnsi"/>
-          <w:lang w:val="pt-PT"/>
-        </w:rPr>
-        <w:t>O tratamento de dados da data de nascimento tem como finalidade a execução de um estudo por parte da empresa que disponibiliza o serviço, de forma a prestar o melhor serviço para cada faixa etária dos seus clientes.</w:t>
-      </w:r>
-    </w:p>
-    <w:p>
-      <w:pPr>
-        <w:rPr>
-          <w:lang w:val="pt-PT"/>
-        </w:rPr>
-      </w:pPr>
-    </w:p>
-    <w:p>
-      <w:pPr>
-        <w:rPr>
-          <w:lang w:val="pt-PT"/>
-        </w:rPr>
-      </w:pPr>
-      <w:r>
-        <w:rPr>
-          <w:lang w:val="pt-PT"/>
-        </w:rPr>
-        <w:t>Alínea</w:t>
-      </w:r>
-      <w:r>
-        <w:rPr>
-          <w:rFonts w:asciiTheme="minorHAnsi" w:hAnsiTheme="minorHAnsi"/>
-          <w:lang w:val="pt-PT"/>
-        </w:rPr>
-        <w:t xml:space="preserve"> h</w:t>
-      </w:r>
-      <w:r>
-        <w:rPr>
-          <w:lang w:val="pt-PT"/>
-        </w:rPr>
-        <w:t>)</w:t>
-      </w:r>
-      <w:r>
-        <w:rPr>
-          <w:rFonts w:asciiTheme="minorHAnsi" w:hAnsiTheme="minorHAnsi"/>
-          <w:lang w:val="pt-PT"/>
-        </w:rPr>
-        <w:t xml:space="preserve"> do Artigo 3. ‘Consentimento do titular dos dados': qualquer manifestação de vontade, livre, específica e informada, nos termos da qual o titular aceita que os seus dados pessoais sejam </w:t>
-      </w:r>
-      <w:r>
-        <w:rPr>
-          <w:lang w:val="pt-PT"/>
-        </w:rPr>
-        <w:t>objeto</w:t>
-      </w:r>
-      <w:r>
-        <w:rPr>
-          <w:rFonts w:asciiTheme="minorHAnsi" w:hAnsiTheme="minorHAnsi"/>
-          <w:lang w:val="pt-PT"/>
-        </w:rPr>
-        <w:t xml:space="preserve"> de tratamento;</w:t>
-      </w:r>
-    </w:p>
-    <w:p>
-      <w:pPr>
-        <w:rPr>
-          <w:b/>
-          <w:bCs/>
-          <w:sz w:val="28"/>
-          <w:szCs w:val="28"/>
-          <w:lang w:val="pt-PT"/>
-        </w:rPr>
-      </w:pPr>
-    </w:p>
-    <w:p>
-      <w:pPr>
-        <w:rPr>
-          <w:lang w:val="pt-PT"/>
-        </w:rPr>
-      </w:pPr>
-      <w:r>
-        <w:rPr>
-          <w:lang w:val="pt-PT"/>
-        </w:rPr>
-        <w:t>Alínea b)</w:t>
-      </w:r>
-      <w:r>
-        <w:rPr>
-          <w:rFonts w:asciiTheme="minorHAnsi" w:hAnsiTheme="minorHAnsi"/>
-          <w:lang w:val="pt-PT"/>
-        </w:rPr>
-        <w:t xml:space="preserve"> do Artigo 3. </w:t>
-      </w:r>
-      <w:r>
-        <w:rPr>
-          <w:lang w:val="pt-PT"/>
-        </w:rPr>
-        <w:t xml:space="preserve"> </w:t>
-      </w:r>
-      <w:r>
-        <w:rPr>
-          <w:rFonts w:asciiTheme="minorHAnsi" w:hAnsiTheme="minorHAnsi"/>
-          <w:lang w:val="pt-PT"/>
-        </w:rPr>
-        <w:t xml:space="preserve"> 'Tratamento de dados pessoais' ('tratamento'): qualquer operação ou conjunto de operações sobre dados pessoais, </w:t>
-      </w:r>
-      <w:r>
-        <w:rPr>
-          <w:rFonts w:asciiTheme="minorHAnsi" w:hAnsiTheme="minorHAnsi"/>
-          <w:lang w:val="pt-PT"/>
-        </w:rPr>
-        <w:t>efetuadas</w:t>
-      </w:r>
-      <w:r>
-        <w:rPr>
-          <w:rFonts w:asciiTheme="minorHAnsi" w:hAnsiTheme="minorHAnsi"/>
-          <w:lang w:val="pt-PT"/>
-        </w:rPr>
-        <w:t xml:space="preserve"> com ou sem meios automatizados, tais como a recolha, o registo, a organização, a conservação, a adaptação ou alteração, a recuperação, a consulta, a utilização, a comunicação por transmissão, por difusão ou por qualquer outra forma de colocação à disposição, com comparação ou interconexão, bem como o bloqueio, apagamento ou destruição;</w:t>
-      </w:r>
-    </w:p>
-    <w:p>
-      <w:pPr>
-        <w:rPr>
-          <w:b/>
-          <w:bCs/>
-          <w:sz w:val="28"/>
-          <w:szCs w:val="28"/>
-          <w:lang w:val="pt-PT"/>
-        </w:rPr>
-      </w:pPr>
-    </w:p>
-    <w:p/>
+    <w:p>
+      <w:pPr>
+        <w:rPr>
+          <w:u w:val="single"/>
+        </w:rPr>
+      </w:pPr>
+    </w:p>
     <w:sectPr>
       <w:pgSz w:w="11900" w:h="16840"/>
       <w:pgMar w:top="1440" w:right="1440" w:bottom="1440" w:left="1440" w:header="708" w:footer="708" w:gutter="0"/>
@@ -1264,6 +831,119 @@
     </w:lvl>
   </w:abstractNum>
   <w:abstractNum w:abstractNumId="1" w15:restartNumberingAfterBreak="0">
+    <w:nsid w:val="24AE612C"/>
+    <w:multiLevelType w:val="hybridMultilevel"/>
+    <w:tmpl w:val="58646C0A"/>
+    <w:lvl w:ilvl="0" w:tplc="08160001">
+      <w:start w:val="1"/>
+      <w:numFmt w:val="bullet"/>
+      <w:lvlText w:val=""/>
+      <w:lvlJc w:val="left"/>
+      <w:pPr>
+        <w:ind w:left="720" w:hanging="360"/>
+      </w:pPr>
+      <w:rPr>
+        <w:rFonts w:ascii="Symbol" w:hAnsi="Symbol" w:hint="default"/>
+      </w:rPr>
+    </w:lvl>
+    <w:lvl w:ilvl="1" w:tplc="08160003" w:tentative="1">
+      <w:start w:val="1"/>
+      <w:numFmt w:val="bullet"/>
+      <w:lvlText w:val="o"/>
+      <w:lvlJc w:val="left"/>
+      <w:pPr>
+        <w:ind w:left="1440" w:hanging="360"/>
+      </w:pPr>
+      <w:rPr>
+        <w:rFonts w:ascii="Courier New" w:hAnsi="Courier New" w:cs="Courier New" w:hint="default"/>
+      </w:rPr>
+    </w:lvl>
+    <w:lvl w:ilvl="2" w:tplc="08160005" w:tentative="1">
+      <w:start w:val="1"/>
+      <w:numFmt w:val="bullet"/>
+      <w:lvlText w:val=""/>
+      <w:lvlJc w:val="left"/>
+      <w:pPr>
+        <w:ind w:left="2160" w:hanging="360"/>
+      </w:pPr>
+      <w:rPr>
+        <w:rFonts w:ascii="Wingdings" w:hAnsi="Wingdings" w:hint="default"/>
+      </w:rPr>
+    </w:lvl>
+    <w:lvl w:ilvl="3" w:tplc="08160001" w:tentative="1">
+      <w:start w:val="1"/>
+      <w:numFmt w:val="bullet"/>
+      <w:lvlText w:val=""/>
+      <w:lvlJc w:val="left"/>
+      <w:pPr>
+        <w:ind w:left="2880" w:hanging="360"/>
+      </w:pPr>
+      <w:rPr>
+        <w:rFonts w:ascii="Symbol" w:hAnsi="Symbol" w:hint="default"/>
+      </w:rPr>
+    </w:lvl>
+    <w:lvl w:ilvl="4" w:tplc="08160003" w:tentative="1">
+      <w:start w:val="1"/>
+      <w:numFmt w:val="bullet"/>
+      <w:lvlText w:val="o"/>
+      <w:lvlJc w:val="left"/>
+      <w:pPr>
+        <w:ind w:left="3600" w:hanging="360"/>
+      </w:pPr>
+      <w:rPr>
+        <w:rFonts w:ascii="Courier New" w:hAnsi="Courier New" w:cs="Courier New" w:hint="default"/>
+      </w:rPr>
+    </w:lvl>
+    <w:lvl w:ilvl="5" w:tplc="08160005" w:tentative="1">
+      <w:start w:val="1"/>
+      <w:numFmt w:val="bullet"/>
+      <w:lvlText w:val=""/>
+      <w:lvlJc w:val="left"/>
+      <w:pPr>
+        <w:ind w:left="4320" w:hanging="360"/>
+      </w:pPr>
+      <w:rPr>
+        <w:rFonts w:ascii="Wingdings" w:hAnsi="Wingdings" w:hint="default"/>
+      </w:rPr>
+    </w:lvl>
+    <w:lvl w:ilvl="6" w:tplc="08160001" w:tentative="1">
+      <w:start w:val="1"/>
+      <w:numFmt w:val="bullet"/>
+      <w:lvlText w:val=""/>
+      <w:lvlJc w:val="left"/>
+      <w:pPr>
+        <w:ind w:left="5040" w:hanging="360"/>
+      </w:pPr>
+      <w:rPr>
+        <w:rFonts w:ascii="Symbol" w:hAnsi="Symbol" w:hint="default"/>
+      </w:rPr>
+    </w:lvl>
+    <w:lvl w:ilvl="7" w:tplc="08160003" w:tentative="1">
+      <w:start w:val="1"/>
+      <w:numFmt w:val="bullet"/>
+      <w:lvlText w:val="o"/>
+      <w:lvlJc w:val="left"/>
+      <w:pPr>
+        <w:ind w:left="5760" w:hanging="360"/>
+      </w:pPr>
+      <w:rPr>
+        <w:rFonts w:ascii="Courier New" w:hAnsi="Courier New" w:cs="Courier New" w:hint="default"/>
+      </w:rPr>
+    </w:lvl>
+    <w:lvl w:ilvl="8" w:tplc="08160005" w:tentative="1">
+      <w:start w:val="1"/>
+      <w:numFmt w:val="bullet"/>
+      <w:lvlText w:val=""/>
+      <w:lvlJc w:val="left"/>
+      <w:pPr>
+        <w:ind w:left="6480" w:hanging="360"/>
+      </w:pPr>
+      <w:rPr>
+        <w:rFonts w:ascii="Wingdings" w:hAnsi="Wingdings" w:hint="default"/>
+      </w:rPr>
+    </w:lvl>
+  </w:abstractNum>
+  <w:abstractNum w:abstractNumId="2" w15:restartNumberingAfterBreak="0">
     <w:nsid w:val="25987FAD"/>
     <w:multiLevelType w:val="hybridMultilevel"/>
     <w:tmpl w:val="A6186510"/>
@@ -1349,7 +1029,7 @@
       </w:pPr>
     </w:lvl>
   </w:abstractNum>
-  <w:abstractNum w:abstractNumId="2" w15:restartNumberingAfterBreak="0">
+  <w:abstractNum w:abstractNumId="3" w15:restartNumberingAfterBreak="0">
     <w:nsid w:val="26B3649C"/>
     <w:multiLevelType w:val="hybridMultilevel"/>
     <w:tmpl w:val="74E600D8"/>
@@ -1435,7 +1115,7 @@
       </w:pPr>
     </w:lvl>
   </w:abstractNum>
-  <w:abstractNum w:abstractNumId="3" w15:restartNumberingAfterBreak="0">
+  <w:abstractNum w:abstractNumId="4" w15:restartNumberingAfterBreak="0">
     <w:nsid w:val="2B8C5B73"/>
     <w:multiLevelType w:val="hybridMultilevel"/>
     <w:tmpl w:val="096CD228"/>
@@ -1524,7 +1204,7 @@
       </w:pPr>
     </w:lvl>
   </w:abstractNum>
-  <w:abstractNum w:abstractNumId="4" w15:restartNumberingAfterBreak="0">
+  <w:abstractNum w:abstractNumId="5" w15:restartNumberingAfterBreak="0">
     <w:nsid w:val="308A48BF"/>
     <w:multiLevelType w:val="hybridMultilevel"/>
     <w:tmpl w:val="CDD63A74"/>
@@ -1610,7 +1290,7 @@
       </w:pPr>
     </w:lvl>
   </w:abstractNum>
-  <w:abstractNum w:abstractNumId="5" w15:restartNumberingAfterBreak="0">
+  <w:abstractNum w:abstractNumId="6" w15:restartNumberingAfterBreak="0">
     <w:nsid w:val="79CA0E49"/>
     <w:multiLevelType w:val="hybridMultilevel"/>
     <w:tmpl w:val="89D43424"/>
@@ -1696,7 +1376,7 @@
       </w:pPr>
     </w:lvl>
   </w:abstractNum>
-  <w:abstractNum w:abstractNumId="6" w15:restartNumberingAfterBreak="0">
+  <w:abstractNum w:abstractNumId="7" w15:restartNumberingAfterBreak="0">
     <w:nsid w:val="7D0B5E32"/>
     <w:multiLevelType w:val="hybridMultilevel"/>
     <w:tmpl w:val="F87EBC3E"/>
@@ -1783,25 +1463,28 @@
     </w:lvl>
   </w:abstractNum>
   <w:num w:numId="1">
-    <w:abstractNumId w:val="1"/>
+    <w:abstractNumId w:val="2"/>
   </w:num>
   <w:num w:numId="2">
+    <w:abstractNumId w:val="4"/>
+  </w:num>
+  <w:num w:numId="3">
     <w:abstractNumId w:val="3"/>
   </w:num>
-  <w:num w:numId="3">
-    <w:abstractNumId w:val="2"/>
-  </w:num>
   <w:num w:numId="4">
-    <w:abstractNumId w:val="4"/>
+    <w:abstractNumId w:val="5"/>
   </w:num>
   <w:num w:numId="5">
-    <w:abstractNumId w:val="5"/>
+    <w:abstractNumId w:val="6"/>
   </w:num>
   <w:num w:numId="6">
     <w:abstractNumId w:val="0"/>
   </w:num>
   <w:num w:numId="7">
-    <w:abstractNumId w:val="6"/>
+    <w:abstractNumId w:val="7"/>
+  </w:num>
+  <w:num w:numId="8">
+    <w:abstractNumId w:val="1"/>
   </w:num>
 </w:numbering>
 </file>
@@ -2271,7 +1954,6 @@
   <w:style w:type="character" w:default="1" w:styleId="Tipodeletrapredefinidodopargrafo">
     <w:name w:val="Default Paragraph Font"/>
     <w:uiPriority w:val="1"/>
-    <w:semiHidden/>
     <w:unhideWhenUsed/>
   </w:style>
   <w:style w:type="table" w:default="1" w:styleId="Tabelanormal">
@@ -2955,7 +2637,7 @@
 </file>
 
 <file path=customXml/itemProps1.xml><?xml version="1.0" encoding="utf-8"?>
-<ds:datastoreItem xmlns:ds="http://schemas.openxmlformats.org/officeDocument/2006/customXml" ds:itemID="{89C7B012-9DCE-4E8F-A156-70E5DFFAAEAA}">
+<ds:datastoreItem xmlns:ds="http://schemas.openxmlformats.org/officeDocument/2006/customXml" ds:itemID="{F44247B7-DEE9-4524-A73D-7457377D4253}">
   <ds:schemaRefs>
     <ds:schemaRef ds:uri="http://schemas.openxmlformats.org/officeDocument/2006/bibliography"/>
   </ds:schemaRefs>

</xml_diff>